<commit_message>
Analytics Report & GIF
</commit_message>
<xml_diff>
--- a/showcase/E0-259-Project-Report.docx
+++ b/showcase/E0-259-Project-Report.docx
@@ -6,6 +6,8 @@
       <w:pPr>
         <w:jc w:val="both"/>
       </w:pPr>
+      <w:bookmarkStart w:id="0" w:name="_GoBack"/>
+      <w:bookmarkEnd w:id="0"/>
       <w:r>
         <w:rPr>
           <w:rFonts w:ascii="Arial" w:hAnsi="Arial" w:cs="Arial"/>
@@ -38,6 +40,7 @@
           <w:id w:val="177391748"/>
           <w:citation/>
         </w:sdtPr>
+        <w:sdtEndPr/>
         <w:sdtContent>
           <w:r>
             <w:rPr>
@@ -1175,7 +1178,21 @@
           <w:rFonts w:ascii="Arial" w:hAnsi="Arial" w:cs="Arial"/>
           <w:sz w:val="20"/>
         </w:rPr>
-        <w:t xml:space="preserve"> from the recent challenges also supports our claim that DIV2K is best data set to learn from.</w:t>
+        <w:t xml:space="preserve"> from the recent challenges also supports our claim that DIV2K is </w:t>
+      </w:r>
+      <w:r>
+        <w:rPr>
+          <w:rFonts w:ascii="Arial" w:hAnsi="Arial" w:cs="Arial"/>
+          <w:sz w:val="20"/>
+        </w:rPr>
+        <w:t xml:space="preserve">the </w:t>
+      </w:r>
+      <w:r>
+        <w:rPr>
+          <w:rFonts w:ascii="Arial" w:hAnsi="Arial" w:cs="Arial"/>
+          <w:sz w:val="20"/>
+        </w:rPr>
+        <w:t>best data set to learn from.</w:t>
       </w:r>
     </w:p>
     <w:tbl>
@@ -1346,7 +1363,7 @@
         </w:rPr>
         <w:lastRenderedPageBreak/>
         <w:drawing>
-          <wp:anchor distT="0" distB="0" distL="114300" distR="114300" simplePos="0" relativeHeight="251656192" behindDoc="0" locked="0" layoutInCell="1" allowOverlap="1" wp14:anchorId="54A856BC" wp14:editId="56F42D6F">
+          <wp:anchor distT="0" distB="0" distL="114300" distR="114300" simplePos="0" relativeHeight="251658240" behindDoc="0" locked="0" layoutInCell="1" allowOverlap="1" wp14:anchorId="54A856BC" wp14:editId="56F42D6F">
             <wp:simplePos x="0" y="0"/>
             <wp:positionH relativeFrom="column">
               <wp:posOffset>4638675</wp:posOffset>
@@ -1402,7 +1419,7 @@
           <w:noProof/>
         </w:rPr>
         <w:drawing>
-          <wp:anchor distT="0" distB="0" distL="114300" distR="114300" simplePos="0" relativeHeight="251658240" behindDoc="0" locked="0" layoutInCell="1" allowOverlap="1" wp14:anchorId="22891D9D" wp14:editId="3D4373CA">
+          <wp:anchor distT="0" distB="0" distL="114300" distR="114300" simplePos="0" relativeHeight="251658242" behindDoc="0" locked="0" layoutInCell="1" allowOverlap="1" wp14:anchorId="22891D9D" wp14:editId="3D4373CA">
             <wp:simplePos x="0" y="0"/>
             <wp:positionH relativeFrom="column">
               <wp:posOffset>2393950</wp:posOffset>
@@ -1452,7 +1469,7 @@
           <w:noProof/>
         </w:rPr>
         <w:drawing>
-          <wp:anchor distT="0" distB="0" distL="114300" distR="114300" simplePos="0" relativeHeight="251659264" behindDoc="0" locked="0" layoutInCell="1" allowOverlap="1" wp14:anchorId="7830BF3D" wp14:editId="6869A6AB">
+          <wp:anchor distT="0" distB="0" distL="114300" distR="114300" simplePos="0" relativeHeight="251658243" behindDoc="0" locked="0" layoutInCell="1" allowOverlap="1" wp14:anchorId="7830BF3D" wp14:editId="6869A6AB">
             <wp:simplePos x="0" y="0"/>
             <wp:positionH relativeFrom="column">
               <wp:posOffset>73660</wp:posOffset>
@@ -1606,7 +1623,7 @@
           <w:noProof/>
         </w:rPr>
         <w:drawing>
-          <wp:anchor distT="0" distB="0" distL="114300" distR="114300" simplePos="0" relativeHeight="251657216" behindDoc="0" locked="0" layoutInCell="1" allowOverlap="1" wp14:anchorId="1542E981" wp14:editId="6CC2884D">
+          <wp:anchor distT="0" distB="0" distL="114300" distR="114300" simplePos="0" relativeHeight="251658241" behindDoc="0" locked="0" layoutInCell="1" allowOverlap="1" wp14:anchorId="1542E981" wp14:editId="6CC2884D">
             <wp:simplePos x="0" y="0"/>
             <wp:positionH relativeFrom="column">
               <wp:align>center</wp:align>
@@ -1828,7 +1845,21 @@
           <w:rFonts w:ascii="Arial" w:hAnsi="Arial" w:cs="Arial"/>
           <w:sz w:val="20"/>
         </w:rPr>
-        <w:t xml:space="preserve"> for best performance. This motivates us to rank images while training for faster model convergence</w:t>
+        <w:t xml:space="preserve"> for </w:t>
+      </w:r>
+      <w:r>
+        <w:rPr>
+          <w:rFonts w:ascii="Arial" w:hAnsi="Arial" w:cs="Arial"/>
+          <w:sz w:val="20"/>
+        </w:rPr>
+        <w:t xml:space="preserve">the </w:t>
+      </w:r>
+      <w:r>
+        <w:rPr>
+          <w:rFonts w:ascii="Arial" w:hAnsi="Arial" w:cs="Arial"/>
+          <w:sz w:val="20"/>
+        </w:rPr>
+        <w:t>best performance. This motivates us to rank images while training for faster model convergence</w:t>
       </w:r>
       <w:r>
         <w:rPr>
@@ -2573,16 +2604,7 @@
           <w:rFonts w:ascii="Arial" w:hAnsi="Arial" w:cs="Arial"/>
           <w:sz w:val="20"/>
         </w:rPr>
-        <w:t xml:space="preserve"> </w:t>
-      </w:r>
-      <w:bookmarkStart w:id="0" w:name="_GoBack"/>
-      <w:bookmarkEnd w:id="0"/>
-      <w:r>
-        <w:rPr>
-          <w:rFonts w:ascii="Arial" w:hAnsi="Arial" w:cs="Arial"/>
-          <w:sz w:val="20"/>
-        </w:rPr>
-        <w:t>&amp; Benchmark</w:t>
+        <w:t xml:space="preserve"> &amp; Benchmark</w:t>
       </w:r>
       <w:r>
         <w:rPr>
@@ -2979,6 +3001,13 @@
       </w:r>
     </w:p>
   </w:endnote>
+  <w:endnote w:type="continuationNotice" w:id="1">
+    <w:p>
+      <w:pPr>
+        <w:spacing w:after="0" w:line="240" w:lineRule="auto"/>
+      </w:pPr>
+    </w:p>
+  </w:endnote>
 </w:endnotes>
 </file>
 
@@ -3005,6 +3034,13 @@
       <w:r>
         <w:continuationSeparator/>
       </w:r>
+    </w:p>
+  </w:footnote>
+  <w:footnote w:type="continuationNotice" w:id="1">
+    <w:p>
+      <w:pPr>
+        <w:spacing w:after="0" w:line="240" w:lineRule="auto"/>
+      </w:pPr>
     </w:p>
   </w:footnote>
 </w:footnotes>
@@ -3575,7 +3611,7 @@
     <w:lsdException w:name="Subtle Reference" w:uiPriority="31" w:qFormat="1"/>
     <w:lsdException w:name="Intense Reference" w:uiPriority="32" w:qFormat="1"/>
     <w:lsdException w:name="Book Title" w:uiPriority="33" w:qFormat="1"/>
-    <w:lsdException w:name="Bibliography" w:semiHidden="1" w:uiPriority="37" w:unhideWhenUsed="1"/>
+    <w:lsdException w:name="Bibliography" w:semiHidden="1" w:uiPriority="0" w:unhideWhenUsed="1"/>
     <w:lsdException w:name="TOC Heading" w:semiHidden="1" w:uiPriority="39" w:unhideWhenUsed="1" w:qFormat="1"/>
     <w:lsdException w:name="Plain Table 1" w:uiPriority="41"/>
     <w:lsdException w:name="Plain Table 2" w:uiPriority="42"/>
@@ -3751,6 +3787,54 @@
     <w:name w:val="word"/>
     <w:basedOn w:val="DefaultParagraphFont"/>
     <w:rsid w:val="007E3A09"/>
+  </w:style>
+  <w:style w:type="paragraph" w:styleId="Header">
+    <w:name w:val="header"/>
+    <w:basedOn w:val="Normal"/>
+    <w:link w:val="HeaderChar"/>
+    <w:uiPriority w:val="99"/>
+    <w:semiHidden/>
+    <w:unhideWhenUsed/>
+    <w:rsid w:val="00A87AE8"/>
+    <w:pPr>
+      <w:tabs>
+        <w:tab w:val="center" w:pos="4513"/>
+        <w:tab w:val="right" w:pos="9026"/>
+      </w:tabs>
+      <w:spacing w:after="0" w:line="240" w:lineRule="auto"/>
+    </w:pPr>
+  </w:style>
+  <w:style w:type="character" w:customStyle="1" w:styleId="HeaderChar">
+    <w:name w:val="Header Char"/>
+    <w:basedOn w:val="DefaultParagraphFont"/>
+    <w:link w:val="Header"/>
+    <w:uiPriority w:val="99"/>
+    <w:semiHidden/>
+    <w:rsid w:val="00A87AE8"/>
+  </w:style>
+  <w:style w:type="paragraph" w:styleId="Footer">
+    <w:name w:val="footer"/>
+    <w:basedOn w:val="Normal"/>
+    <w:link w:val="FooterChar"/>
+    <w:uiPriority w:val="99"/>
+    <w:semiHidden/>
+    <w:unhideWhenUsed/>
+    <w:rsid w:val="00A87AE8"/>
+    <w:pPr>
+      <w:tabs>
+        <w:tab w:val="center" w:pos="4513"/>
+        <w:tab w:val="right" w:pos="9026"/>
+      </w:tabs>
+      <w:spacing w:after="0" w:line="240" w:lineRule="auto"/>
+    </w:pPr>
+  </w:style>
+  <w:style w:type="character" w:customStyle="1" w:styleId="FooterChar">
+    <w:name w:val="Footer Char"/>
+    <w:basedOn w:val="DefaultParagraphFont"/>
+    <w:link w:val="Footer"/>
+    <w:uiPriority w:val="99"/>
+    <w:semiHidden/>
+    <w:rsid w:val="00A87AE8"/>
   </w:style>
 </w:styles>
 </file>
@@ -4323,14 +4407,22 @@
 <file path=customXml/itemProps3.xml><?xml version="1.0" encoding="utf-8"?>
 <ds:datastoreItem xmlns:ds="http://schemas.openxmlformats.org/officeDocument/2006/customXml" ds:itemID="{5E05FCDB-7460-4757-B1FF-6BDF110E83C1}">
   <ds:schemaRefs>
+    <ds:schemaRef ds:uri="http://purl.org/dc/elements/1.1/"/>
     <ds:schemaRef ds:uri="http://schemas.microsoft.com/office/2006/metadata/properties"/>
+    <ds:schemaRef ds:uri="0d72902d-86e0-4361-9586-a8174162b1f2"/>
+    <ds:schemaRef ds:uri="http://purl.org/dc/terms/"/>
+    <ds:schemaRef ds:uri="http://schemas.microsoft.com/office/2006/documentManagement/types"/>
+    <ds:schemaRef ds:uri="http://schemas.openxmlformats.org/package/2006/metadata/core-properties"/>
     <ds:schemaRef ds:uri="http://schemas.microsoft.com/office/infopath/2007/PartnerControls"/>
+    <ds:schemaRef ds:uri="54a9eef2-ace3-40da-8ad7-09ed8471243a"/>
+    <ds:schemaRef ds:uri="http://www.w3.org/XML/1998/namespace"/>
+    <ds:schemaRef ds:uri="http://purl.org/dc/dcmitype/"/>
   </ds:schemaRefs>
 </ds:datastoreItem>
 </file>
 
 <file path=customXml/itemProps4.xml><?xml version="1.0" encoding="utf-8"?>
-<ds:datastoreItem xmlns:ds="http://schemas.openxmlformats.org/officeDocument/2006/customXml" ds:itemID="{64E266D1-CC07-4619-9C58-FB79583A4925}">
+<ds:datastoreItem xmlns:ds="http://schemas.openxmlformats.org/officeDocument/2006/customXml" ds:itemID="{E46D855D-624D-4081-B01C-CA1C2B8BA141}">
   <ds:schemaRefs>
     <ds:schemaRef ds:uri="http://schemas.openxmlformats.org/officeDocument/2006/bibliography"/>
   </ds:schemaRefs>

</xml_diff>